<commit_message>
Creación de la FSM
Se han creado las FSM MASTER y ESCLAVO con su entidad TOP.
Se han planteado unas entradas y salidas e introducido funciones de generación de números random y de comprobación de introducción de valores de la secuencia.
</commit_message>
<xml_diff>
--- a/Trabajo_FPGA/recop_trabajo.docx
+++ b/Trabajo_FPGA/recop_trabajo.docx
@@ -9,7 +9,7 @@
     </w:p>
     <w:p>
       <w:pPr>
-        <w:pStyle w:val="ListParagraph"/>
+        <w:pStyle w:val="Prrafodelista"/>
         <w:numPr>
           <w:ilvl w:val="0"/>
           <w:numId w:val="1"/>
@@ -21,27 +21,19 @@
     </w:p>
     <w:p>
       <w:pPr>
-        <w:pStyle w:val="ListParagraph"/>
+        <w:pStyle w:val="Prrafodelista"/>
         <w:numPr>
           <w:ilvl w:val="0"/>
           <w:numId w:val="1"/>
         </w:numPr>
       </w:pPr>
       <w:r>
-        <w:t xml:space="preserve">mostrar por el </w:t>
-      </w:r>
-      <w:proofErr w:type="spellStart"/>
-      <w:r>
-        <w:t>display</w:t>
-      </w:r>
-      <w:proofErr w:type="spellEnd"/>
-      <w:r>
-        <w:t xml:space="preserve"> de 7 segmentos todos los mensajes hacia el jugador</w:t>
-      </w:r>
-    </w:p>
-    <w:p>
-      <w:pPr>
-        <w:pStyle w:val="ListParagraph"/>
+        <w:t>mostrar por el display de 7 segmentos todos los mensajes hacia el jugador</w:t>
+      </w:r>
+    </w:p>
+    <w:p>
+      <w:pPr>
+        <w:pStyle w:val="Prrafodelista"/>
         <w:numPr>
           <w:ilvl w:val="1"/>
           <w:numId w:val="1"/>
@@ -56,7 +48,7 @@
     </w:p>
     <w:p>
       <w:pPr>
-        <w:pStyle w:val="ListParagraph"/>
+        <w:pStyle w:val="Prrafodelista"/>
         <w:numPr>
           <w:ilvl w:val="0"/>
           <w:numId w:val="1"/>
@@ -79,7 +71,7 @@
     </w:p>
     <w:p>
       <w:pPr>
-        <w:pStyle w:val="ListParagraph"/>
+        <w:pStyle w:val="Prrafodelista"/>
         <w:numPr>
           <w:ilvl w:val="0"/>
           <w:numId w:val="1"/>
@@ -115,7 +107,7 @@
     </w:p>
     <w:p>
       <w:pPr>
-        <w:pStyle w:val="ListParagraph"/>
+        <w:pStyle w:val="Prrafodelista"/>
         <w:numPr>
           <w:ilvl w:val="0"/>
           <w:numId w:val="1"/>
@@ -145,7 +137,7 @@
     </w:p>
     <w:p>
       <w:pPr>
-        <w:pStyle w:val="ListParagraph"/>
+        <w:pStyle w:val="Prrafodelista"/>
         <w:numPr>
           <w:ilvl w:val="0"/>
           <w:numId w:val="1"/>
@@ -176,13 +168,8 @@
     <w:p/>
     <w:p>
       <w:r>
-        <w:t xml:space="preserve">Obtener valores aleatorios de </w:t>
-      </w:r>
-      <w:proofErr w:type="spellStart"/>
-      <w:r>
-        <w:t>std_logic</w:t>
-      </w:r>
-      <w:proofErr w:type="spellEnd"/>
+        <w:t>Obtener valores aleatorios de std_logic</w:t>
+      </w:r>
     </w:p>
     <w:p>
       <w:pPr>
@@ -1130,6 +1117,94 @@
           <w:lang w:val="en-US"/>
         </w:rPr>
       </w:pPr>
+    </w:p>
+    <w:p>
+      <w:pPr>
+        <w:rPr>
+          <w:lang w:val="en-US"/>
+        </w:rPr>
+      </w:pPr>
+    </w:p>
+    <w:p>
+      <w:pPr>
+        <w:rPr>
+          <w:lang w:val="en-US"/>
+        </w:rPr>
+      </w:pPr>
+      <w:r>
+        <w:rPr>
+          <w:lang w:val="en-US"/>
+        </w:rPr>
+        <w:t>impure function random(max : real) return real is</w:t>
+      </w:r>
+    </w:p>
+    <w:p>
+      <w:pPr>
+        <w:rPr>
+          <w:lang w:val="en-US"/>
+        </w:rPr>
+      </w:pPr>
+      <w:r>
+        <w:rPr>
+          <w:lang w:val="en-US"/>
+        </w:rPr>
+        <w:tab/>
+        <w:t xml:space="preserve">  variable result : real;</w:t>
+      </w:r>
+    </w:p>
+    <w:p>
+      <w:pPr>
+        <w:rPr>
+          <w:lang w:val="en-US"/>
+        </w:rPr>
+      </w:pPr>
+      <w:r>
+        <w:rPr>
+          <w:lang w:val="en-US"/>
+        </w:rPr>
+        <w:t>begin</w:t>
+      </w:r>
+    </w:p>
+    <w:p>
+      <w:pPr>
+        <w:rPr>
+          <w:lang w:val="en-US"/>
+        </w:rPr>
+      </w:pPr>
+      <w:r>
+        <w:rPr>
+          <w:lang w:val="en-US"/>
+        </w:rPr>
+        <w:tab/>
+        <w:t xml:space="preserve">  uniform(seed1, seed2, result);</w:t>
+      </w:r>
+    </w:p>
+    <w:p>
+      <w:pPr>
+        <w:rPr>
+          <w:lang w:val="en-US"/>
+        </w:rPr>
+      </w:pPr>
+      <w:r>
+        <w:rPr>
+          <w:lang w:val="en-US"/>
+        </w:rPr>
+        <w:tab/>
+        <w:t xml:space="preserve">  return (result * max);</w:t>
+      </w:r>
+    </w:p>
+    <w:p>
+      <w:pPr>
+        <w:rPr>
+          <w:lang w:val="en-US"/>
+        </w:rPr>
+      </w:pPr>
+      <w:r>
+        <w:rPr>
+          <w:lang w:val="en-US"/>
+        </w:rPr>
+        <w:t>end function;</w:t>
+      </w:r>
     </w:p>
     <w:sectPr>
       <w:pgSz w:w="11906" w:h="16838" w:code="9"/>
@@ -1660,13 +1735,13 @@
     <w:name w:val="Normal"/>
     <w:qFormat/>
   </w:style>
-  <w:style w:type="character" w:default="1" w:styleId="DefaultParagraphFont">
+  <w:style w:type="character" w:default="1" w:styleId="Fuentedeprrafopredeter">
     <w:name w:val="Default Paragraph Font"/>
     <w:uiPriority w:val="1"/>
     <w:semiHidden/>
     <w:unhideWhenUsed/>
   </w:style>
-  <w:style w:type="table" w:default="1" w:styleId="TableNormal">
+  <w:style w:type="table" w:default="1" w:styleId="Tablanormal">
     <w:name w:val="Normal Table"/>
     <w:uiPriority w:val="99"/>
     <w:semiHidden/>
@@ -1681,13 +1756,13 @@
       </w:tblCellMar>
     </w:tblPr>
   </w:style>
-  <w:style w:type="numbering" w:default="1" w:styleId="NoList">
+  <w:style w:type="numbering" w:default="1" w:styleId="Sinlista">
     <w:name w:val="No List"/>
     <w:uiPriority w:val="99"/>
     <w:semiHidden/>
     <w:unhideWhenUsed/>
   </w:style>
-  <w:style w:type="paragraph" w:styleId="ListParagraph">
+  <w:style w:type="paragraph" w:styleId="Prrafodelista">
     <w:name w:val="List Paragraph"/>
     <w:basedOn w:val="Normal"/>
     <w:uiPriority w:val="34"/>
@@ -1698,9 +1773,9 @@
       <w:contextualSpacing/>
     </w:pPr>
   </w:style>
-  <w:style w:type="character" w:styleId="HTMLCode">
+  <w:style w:type="character" w:styleId="CdigoHTML">
     <w:name w:val="HTML Code"/>
-    <w:basedOn w:val="DefaultParagraphFont"/>
+    <w:basedOn w:val="Fuentedeprrafopredeter"/>
     <w:uiPriority w:val="99"/>
     <w:semiHidden/>
     <w:unhideWhenUsed/>

</xml_diff>